<commit_message>
Lab 2 Report is updated
</commit_message>
<xml_diff>
--- a/Lab 2/MBSD_Lab 2.docx
+++ b/Lab 2/MBSD_Lab 2.docx
@@ -1,10 +1,10 @@
 
 <file path=word/document.xml><?xml version="1.0" encoding="utf-8"?>
-<w:document xmlns:o="urn:schemas-microsoft-com:office:office" xmlns:r="http://schemas.openxmlformats.org/officeDocument/2006/relationships" xmlns:v="urn:schemas-microsoft-com:vml" xmlns:w="http://schemas.openxmlformats.org/wordprocessingml/2006/main" xmlns:w10="urn:schemas-microsoft-com:office:word" xmlns:wp="http://schemas.openxmlformats.org/drawingml/2006/wordprocessingDrawing" xmlns:wps="http://schemas.microsoft.com/office/word/2010/wordprocessingShape" xmlns:wpg="http://schemas.microsoft.com/office/word/2010/wordprocessingGroup" xmlns:mc="http://schemas.openxmlformats.org/markup-compatibility/2006" xmlns:wp14="http://schemas.microsoft.com/office/word/2010/wordprocessingDrawing" xmlns:w14="http://schemas.microsoft.com/office/word/2010/wordml" mc:Ignorable="w14 wp14">
+<w:document xmlns:o="urn:schemas-microsoft-com:office:office" xmlns:r="http://schemas.openxmlformats.org/officeDocument/2006/relationships" xmlns:v="urn:schemas-microsoft-com:vml" xmlns:w="http://schemas.openxmlformats.org/wordprocessingml/2006/main" xmlns:w10="urn:schemas-microsoft-com:office:word" xmlns:wp="http://schemas.openxmlformats.org/drawingml/2006/wordprocessingDrawing" xmlns:wps="http://schemas.microsoft.com/office/word/2010/wordprocessingShape" xmlns:wpg="http://schemas.microsoft.com/office/word/2010/wordprocessingGroup" xmlns:mc="http://schemas.openxmlformats.org/markup-compatibility/2006" xmlns:wp14="http://schemas.microsoft.com/office/word/2010/wordprocessingDrawing" xmlns:w14="http://schemas.microsoft.com/office/word/2010/wordml" xmlns:w15="http://schemas.microsoft.com/office/word/2012/wordml" mc:Ignorable="w14 wp14 w15">
   <w:body>
     <w:p>
       <w:pPr>
-        <w:pStyle w:val="Title"/>
+        <w:pStyle w:val="Titoloprincipale"/>
         <w:spacing w:lineRule="auto" w:line="360"/>
         <w:rPr/>
       </w:pPr>
@@ -15,7 +15,7 @@
     </w:p>
     <w:p>
       <w:pPr>
-        <w:pStyle w:val="Heading1"/>
+        <w:pStyle w:val="Titolo1"/>
         <w:spacing w:lineRule="auto" w:line="360"/>
         <w:rPr/>
       </w:pPr>
@@ -271,7 +271,7 @@
     </w:p>
     <w:p>
       <w:pPr>
-        <w:pStyle w:val="Heading1"/>
+        <w:pStyle w:val="Titolo1"/>
         <w:rPr/>
       </w:pPr>
       <w:r>
@@ -290,7 +290,7 @@
     </w:p>
     <w:p>
       <w:pPr>
-        <w:pStyle w:val="Heading1"/>
+        <w:pStyle w:val="Titolo1"/>
         <w:rPr/>
       </w:pPr>
       <w:r>
@@ -318,7 +318,7 @@
     </w:p>
     <w:p>
       <w:pPr>
-        <w:pStyle w:val="Heading2"/>
+        <w:pStyle w:val="Titolo2"/>
         <w:rPr/>
       </w:pPr>
       <w:r>
@@ -354,7 +354,7 @@
     </w:p>
     <w:p>
       <w:pPr>
-        <w:pStyle w:val="Heading2"/>
+        <w:pStyle w:val="Titolo2"/>
         <w:rPr/>
       </w:pPr>
       <w:r>
@@ -375,7 +375,7 @@
           <w:bottom w:w="0" w:type="dxa"/>
           <w:right w:w="108" w:type="dxa"/>
         </w:tblCellMar>
-        <w:tblLook w:val="04a0" w:noHBand="0" w:noVBand="1" w:firstColumn="1" w:lastRow="0" w:lastColumn="0" w:firstRow="1"/>
+        <w:tblLook w:firstRow="1" w:noVBand="1" w:lastRow="0" w:firstColumn="1" w:lastColumn="0" w:noHBand="0" w:val="04a0"/>
       </w:tblPr>
       <w:tblGrid>
         <w:gridCol w:w="3966"/>
@@ -884,7 +884,7 @@
     </w:p>
     <w:p>
       <w:pPr>
-        <w:pStyle w:val="Heading2"/>
+        <w:pStyle w:val="Titolo2"/>
         <w:rPr/>
       </w:pPr>
       <w:r>
@@ -4815,7 +4815,7 @@
         <w:rPr>
           <w:rFonts w:eastAsia="ＭＳ 明朝"/>
         </w:rPr>
-        <w:instrText> REF _Ref127434984 \h </w:instrText>
+        <w:instrText xml:space="preserve"> REF _Ref127434984 \h </w:instrText>
       </w:r>
       <w:r>
         <w:rPr>
@@ -5610,7 +5610,7 @@
     </w:p>
     <w:p>
       <w:pPr>
-        <w:pStyle w:val="Caption1"/>
+        <w:pStyle w:val="Caption"/>
         <w:jc w:val="left"/>
         <w:rPr>
           <w:rFonts w:eastAsia="ＭＳ 明朝" w:eastAsiaTheme="minorEastAsia"/>
@@ -5626,7 +5626,7 @@
       </w:r>
       <w:r>
         <w:rPr/>
-        <w:instrText> SEQ Figura \* ARABIC </w:instrText>
+        <w:instrText xml:space="preserve"> SEQ Figura \* ARABIC </w:instrText>
       </w:r>
       <w:r>
         <w:rPr/>
@@ -5933,7 +5933,7 @@
     </w:p>
     <w:p>
       <w:pPr>
-        <w:pStyle w:val="Caption1"/>
+        <w:pStyle w:val="Caption"/>
         <w:jc w:val="center"/>
         <w:rPr/>
       </w:pPr>
@@ -5948,7 +5948,7 @@
       </w:r>
       <w:r>
         <w:rPr/>
-        <w:instrText> SEQ Figura \* ARABIC </w:instrText>
+        <w:instrText xml:space="preserve"> SEQ Figura \* ARABIC </w:instrText>
       </w:r>
       <w:r>
         <w:rPr/>
@@ -6099,7 +6099,7 @@
         <w:rPr>
           <w:rFonts w:eastAsia="ＭＳ 明朝"/>
         </w:rPr>
-        <w:instrText> REF _Ref132700007 \h </w:instrText>
+        <w:instrText xml:space="preserve"> REF _Ref132700007 \h </w:instrText>
       </w:r>
       <w:r>
         <w:rPr>
@@ -6189,7 +6189,7 @@
     </w:p>
     <w:p>
       <w:pPr>
-        <w:pStyle w:val="Caption1"/>
+        <w:pStyle w:val="Caption"/>
         <w:jc w:val="center"/>
         <w:rPr>
           <w:rFonts w:eastAsia="ＭＳ 明朝" w:eastAsiaTheme="minorEastAsia"/>
@@ -6206,7 +6206,7 @@
       </w:r>
       <w:r>
         <w:rPr/>
-        <w:instrText> SEQ Figura \* ARABIC </w:instrText>
+        <w:instrText xml:space="preserve"> SEQ Figura \* ARABIC </w:instrText>
       </w:r>
       <w:r>
         <w:rPr/>
@@ -6244,7 +6244,7 @@
     </w:p>
     <w:p>
       <w:pPr>
-        <w:pStyle w:val="Heading2"/>
+        <w:pStyle w:val="Titolo2"/>
         <w:rPr/>
       </w:pPr>
       <w:r>
@@ -6290,6 +6290,7 @@
     <w:p>
       <w:pPr>
         <w:pStyle w:val="Normal"/>
+        <w:jc w:val="center"/>
         <w:rPr>
           <w:i/>
           <w:i/>
@@ -6299,14 +6300,8 @@
         </w:rPr>
       </w:pPr>
       <w:r>
-        <w:rPr>
-          <w:i/>
-          <w:iCs/>
-          <w:sz w:val="28"/>
-          <w:szCs w:val="28"/>
-        </w:rPr>
         <w:drawing>
-          <wp:anchor behindDoc="0" distT="0" distB="0" distL="0" distR="0" simplePos="0" locked="0" layoutInCell="0" allowOverlap="1" relativeHeight="69">
+          <wp:anchor behindDoc="0" distT="0" distB="0" distL="0" distR="0" simplePos="0" locked="0" layoutInCell="0" allowOverlap="1" relativeHeight="7">
             <wp:simplePos x="0" y="0"/>
             <wp:positionH relativeFrom="column">
               <wp:align>center</wp:align>
@@ -6351,48 +6346,120 @@
           </wp:anchor>
         </w:drawing>
       </w:r>
-    </w:p>
-    <w:p>
-      <w:pPr>
-        <w:pStyle w:val="Normal"/>
-        <w:rPr/>
-      </w:pPr>
-      <w:r>
-        <w:rPr/>
-      </w:r>
-    </w:p>
-    <w:p>
-      <w:pPr>
-        <w:pStyle w:val="Normal"/>
+      <w:r>
+        <w:rPr>
+          <w:i/>
+          <w:iCs/>
+          <w:sz w:val="28"/>
+          <w:szCs w:val="28"/>
+        </w:rPr>
+        <w:t>Figure 1. Overall Control System Structure</w:t>
+      </w:r>
+    </w:p>
+    <w:p>
+      <w:pPr>
+        <w:pStyle w:val="Normal"/>
+        <w:jc w:val="center"/>
         <w:rPr>
           <w:i/>
           <w:i/>
           <w:iCs/>
+          <w:sz w:val="28"/>
+          <w:szCs w:val="28"/>
         </w:rPr>
       </w:pPr>
       <w:r>
         <w:rPr>
           <w:i/>
           <w:iCs/>
-        </w:rPr>
-      </w:r>
-      <w:r>
-        <w:br w:type="page"/>
-      </w:r>
-    </w:p>
-    <w:p>
-      <w:pPr>
-        <w:pStyle w:val="Heading1"/>
-        <w:rPr/>
-      </w:pPr>
-      <w:r>
-        <w:rPr/>
-        <w:t>Controller SW Unit specifications</w:t>
-      </w:r>
-    </w:p>
-    <w:p>
-      <w:pPr>
-        <w:pStyle w:val="Normal"/>
+          <w:sz w:val="28"/>
+          <w:szCs w:val="28"/>
+        </w:rPr>
+        <w:tab/>
+      </w:r>
+    </w:p>
+    <w:p>
+      <w:pPr>
+        <w:pStyle w:val="Normal"/>
+        <w:rPr/>
+      </w:pPr>
+      <w:r>
+        <w:rPr/>
+      </w:r>
+    </w:p>
+    <w:p>
+      <w:pPr>
+        <w:pStyle w:val="Normal"/>
+        <w:rPr/>
+      </w:pPr>
+      <w:r>
+        <w:rPr/>
+      </w:r>
+    </w:p>
+    <w:p>
+      <w:pPr>
+        <w:pStyle w:val="Normal"/>
+        <w:jc w:val="center"/>
+        <w:rPr/>
+      </w:pPr>
+      <w:r>
+        <w:drawing>
+          <wp:anchor behindDoc="0" distT="0" distB="0" distL="0" distR="0" simplePos="0" locked="0" layoutInCell="0" allowOverlap="1" relativeHeight="70">
+            <wp:simplePos x="0" y="0"/>
+            <wp:positionH relativeFrom="column">
+              <wp:align>center</wp:align>
+            </wp:positionH>
+            <wp:positionV relativeFrom="paragraph">
+              <wp:posOffset>635</wp:posOffset>
+            </wp:positionV>
+            <wp:extent cx="6645910" cy="1442085"/>
+            <wp:effectExtent l="0" t="0" r="0" b="0"/>
+            <wp:wrapSquare wrapText="largest"/>
+            <wp:docPr id="6" name="Immagine3" descr=""/>
+            <wp:cNvGraphicFramePr>
+              <a:graphicFrameLocks xmlns:a="http://schemas.openxmlformats.org/drawingml/2006/main" noChangeAspect="1"/>
+            </wp:cNvGraphicFramePr>
+            <a:graphic xmlns:a="http://schemas.openxmlformats.org/drawingml/2006/main">
+              <a:graphicData uri="http://schemas.openxmlformats.org/drawingml/2006/picture">
+                <pic:pic xmlns:pic="http://schemas.openxmlformats.org/drawingml/2006/picture">
+                  <pic:nvPicPr>
+                    <pic:cNvPr id="6" name="Immagine3" descr=""/>
+                    <pic:cNvPicPr>
+                      <a:picLocks noChangeAspect="1" noChangeArrowheads="1"/>
+                    </pic:cNvPicPr>
+                  </pic:nvPicPr>
+                  <pic:blipFill>
+                    <a:blip r:embed="rId7"/>
+                    <a:stretch>
+                      <a:fillRect/>
+                    </a:stretch>
+                  </pic:blipFill>
+                  <pic:spPr bwMode="auto">
+                    <a:xfrm>
+                      <a:off x="0" y="0"/>
+                      <a:ext cx="6645910" cy="1442085"/>
+                    </a:xfrm>
+                    <a:prstGeom prst="rect">
+                      <a:avLst/>
+                    </a:prstGeom>
+                  </pic:spPr>
+                </pic:pic>
+              </a:graphicData>
+            </a:graphic>
+          </wp:anchor>
+        </w:drawing>
+      </w:r>
+      <w:r>
+        <w:rPr/>
+        <w:tab/>
+        <w:tab/>
+        <w:tab/>
+      </w:r>
+    </w:p>
+    <w:p>
+      <w:pPr>
+        <w:pStyle w:val="Normal"/>
+        <w:jc w:val="center"/>
         <w:rPr>
           <w:i/>
           <w:i/>
@@ -6404,6 +6471,218 @@
           <w:i/>
           <w:iCs/>
         </w:rPr>
+        <w:t>Figure 2.  High level control system implementation</w:t>
+      </w:r>
+    </w:p>
+    <w:p>
+      <w:pPr>
+        <w:pStyle w:val="Normal"/>
+        <w:jc w:val="center"/>
+        <w:rPr>
+          <w:i/>
+          <w:i/>
+          <w:iCs/>
+        </w:rPr>
+      </w:pPr>
+      <w:r>
+        <w:rPr>
+          <w:i/>
+          <w:iCs/>
+        </w:rPr>
+      </w:r>
+    </w:p>
+    <w:p>
+      <w:pPr>
+        <w:pStyle w:val="Normal"/>
+        <w:jc w:val="center"/>
+        <w:rPr>
+          <w:i/>
+          <w:i/>
+          <w:iCs/>
+        </w:rPr>
+      </w:pPr>
+      <w:r>
+        <w:rPr>
+          <w:i/>
+          <w:iCs/>
+        </w:rPr>
+      </w:r>
+    </w:p>
+    <w:p>
+      <w:pPr>
+        <w:pStyle w:val="Normal"/>
+        <w:jc w:val="center"/>
+        <w:rPr>
+          <w:i/>
+          <w:i/>
+          <w:iCs/>
+        </w:rPr>
+      </w:pPr>
+      <w:r>
+        <w:rPr>
+          <w:i/>
+          <w:iCs/>
+        </w:rPr>
+        <w:drawing>
+          <wp:anchor behindDoc="0" distT="0" distB="0" distL="0" distR="0" simplePos="0" locked="0" layoutInCell="0" allowOverlap="1" relativeHeight="71">
+            <wp:simplePos x="0" y="0"/>
+            <wp:positionH relativeFrom="column">
+              <wp:posOffset>0</wp:posOffset>
+            </wp:positionH>
+            <wp:positionV relativeFrom="paragraph">
+              <wp:posOffset>66675</wp:posOffset>
+            </wp:positionV>
+            <wp:extent cx="6091555" cy="2008505"/>
+            <wp:effectExtent l="0" t="0" r="0" b="0"/>
+            <wp:wrapSquare wrapText="largest"/>
+            <wp:docPr id="7" name="Immagine4" descr=""/>
+            <wp:cNvGraphicFramePr>
+              <a:graphicFrameLocks xmlns:a="http://schemas.openxmlformats.org/drawingml/2006/main" noChangeAspect="1"/>
+            </wp:cNvGraphicFramePr>
+            <a:graphic xmlns:a="http://schemas.openxmlformats.org/drawingml/2006/main">
+              <a:graphicData uri="http://schemas.openxmlformats.org/drawingml/2006/picture">
+                <pic:pic xmlns:pic="http://schemas.openxmlformats.org/drawingml/2006/picture">
+                  <pic:nvPicPr>
+                    <pic:cNvPr id="7" name="Immagine4" descr=""/>
+                    <pic:cNvPicPr>
+                      <a:picLocks noChangeAspect="1" noChangeArrowheads="1"/>
+                    </pic:cNvPicPr>
+                  </pic:nvPicPr>
+                  <pic:blipFill>
+                    <a:blip r:embed="rId8"/>
+                    <a:stretch>
+                      <a:fillRect/>
+                    </a:stretch>
+                  </pic:blipFill>
+                  <pic:spPr bwMode="auto">
+                    <a:xfrm>
+                      <a:off x="0" y="0"/>
+                      <a:ext cx="6091555" cy="2008505"/>
+                    </a:xfrm>
+                    <a:prstGeom prst="rect">
+                      <a:avLst/>
+                    </a:prstGeom>
+                  </pic:spPr>
+                </pic:pic>
+              </a:graphicData>
+            </a:graphic>
+          </wp:anchor>
+        </w:drawing>
+      </w:r>
+    </w:p>
+    <w:p>
+      <w:pPr>
+        <w:pStyle w:val="Normal"/>
+        <w:jc w:val="center"/>
+        <w:rPr>
+          <w:i/>
+          <w:i/>
+          <w:iCs/>
+        </w:rPr>
+      </w:pPr>
+      <w:r>
+        <w:rPr>
+          <w:i/>
+          <w:iCs/>
+        </w:rPr>
+        <w:t>Figure 3. High level Controller block</w:t>
+      </w:r>
+    </w:p>
+    <w:p>
+      <w:pPr>
+        <w:pStyle w:val="Normal"/>
+        <w:jc w:val="center"/>
+        <w:rPr>
+          <w:i/>
+          <w:i/>
+          <w:iCs/>
+        </w:rPr>
+      </w:pPr>
+      <w:r>
+        <w:rPr>
+          <w:i/>
+          <w:iCs/>
+        </w:rPr>
+      </w:r>
+    </w:p>
+    <w:p>
+      <w:pPr>
+        <w:pStyle w:val="Normal"/>
+        <w:jc w:val="center"/>
+        <w:rPr>
+          <w:i/>
+          <w:i/>
+          <w:iCs/>
+        </w:rPr>
+      </w:pPr>
+      <w:r>
+        <w:rPr>
+          <w:i/>
+          <w:iCs/>
+        </w:rPr>
+      </w:r>
+    </w:p>
+    <w:p>
+      <w:pPr>
+        <w:pStyle w:val="Normal"/>
+        <w:jc w:val="center"/>
+        <w:rPr>
+          <w:i/>
+          <w:i/>
+          <w:iCs/>
+        </w:rPr>
+      </w:pPr>
+      <w:r>
+        <w:rPr>
+          <w:i/>
+          <w:iCs/>
+        </w:rPr>
+      </w:r>
+    </w:p>
+    <w:p>
+      <w:pPr>
+        <w:pStyle w:val="Normal"/>
+        <w:jc w:val="center"/>
+        <w:rPr>
+          <w:i/>
+          <w:i/>
+          <w:iCs/>
+        </w:rPr>
+      </w:pPr>
+      <w:r>
+        <w:rPr>
+          <w:i/>
+          <w:iCs/>
+        </w:rPr>
+      </w:r>
+      <w:r>
+        <w:br w:type="page"/>
+      </w:r>
+    </w:p>
+    <w:p>
+      <w:pPr>
+        <w:pStyle w:val="Titolo1"/>
+        <w:rPr/>
+      </w:pPr>
+      <w:r>
+        <w:rPr/>
+        <w:t>Controller SW Unit specifications</w:t>
+      </w:r>
+    </w:p>
+    <w:p>
+      <w:pPr>
+        <w:pStyle w:val="Normal"/>
+        <w:rPr>
+          <w:i/>
+          <w:i/>
+          <w:iCs/>
+        </w:rPr>
+      </w:pPr>
+      <w:r>
+        <w:rPr>
+          <w:i/>
+          <w:iCs/>
+        </w:rPr>
         <w:t>Provide a brief description of the Controller functionalities and its interfaces.</w:t>
       </w:r>
     </w:p>
@@ -6418,7 +6697,7 @@
     </w:p>
     <w:p>
       <w:pPr>
-        <w:pStyle w:val="Heading2"/>
+        <w:pStyle w:val="Titolo2"/>
         <w:rPr/>
       </w:pPr>
       <w:r>
@@ -6439,7 +6718,7 @@
           <w:bottom w:w="0" w:type="dxa"/>
           <w:right w:w="108" w:type="dxa"/>
         </w:tblCellMar>
-        <w:tblLook w:val="04a0" w:noHBand="0" w:noVBand="1" w:firstColumn="1" w:lastRow="0" w:lastColumn="0" w:firstRow="1"/>
+        <w:tblLook w:firstRow="1" w:noVBand="1" w:lastRow="0" w:firstColumn="1" w:lastColumn="0" w:noHBand="0" w:val="04a0"/>
       </w:tblPr>
       <w:tblGrid>
         <w:gridCol w:w="2999"/>
@@ -8077,10 +8356,10 @@
             <wp:positionV relativeFrom="paragraph">
               <wp:posOffset>66040</wp:posOffset>
             </wp:positionV>
-            <wp:extent cx="6991350" cy="2359025"/>
+            <wp:extent cx="6991350" cy="2468245"/>
             <wp:effectExtent l="0" t="0" r="0" b="0"/>
             <wp:wrapNone/>
-            <wp:docPr id="6" name="Immagine2" descr=""/>
+            <wp:docPr id="8" name="Immagine2" descr=""/>
             <wp:cNvGraphicFramePr>
               <a:graphicFrameLocks xmlns:a="http://schemas.openxmlformats.org/drawingml/2006/main" noChangeAspect="1"/>
             </wp:cNvGraphicFramePr>
@@ -8088,13 +8367,13 @@
               <a:graphicData uri="http://schemas.openxmlformats.org/drawingml/2006/picture">
                 <pic:pic xmlns:pic="http://schemas.openxmlformats.org/drawingml/2006/picture">
                   <pic:nvPicPr>
-                    <pic:cNvPr id="6" name="Immagine2" descr=""/>
+                    <pic:cNvPr id="8" name="Immagine2" descr=""/>
                     <pic:cNvPicPr>
                       <a:picLocks noChangeAspect="1" noChangeArrowheads="1"/>
                     </pic:cNvPicPr>
                   </pic:nvPicPr>
                   <pic:blipFill>
-                    <a:blip r:embed="rId7"/>
+                    <a:blip r:embed="rId9"/>
                     <a:stretch>
                       <a:fillRect/>
                     </a:stretch>
@@ -8102,7 +8381,7 @@
                   <pic:spPr bwMode="auto">
                     <a:xfrm>
                       <a:off x="0" y="0"/>
-                      <a:ext cx="6991350" cy="2359025"/>
+                      <a:ext cx="6991350" cy="2468245"/>
                     </a:xfrm>
                     <a:prstGeom prst="rect">
                       <a:avLst/>
@@ -8166,10 +8445,386 @@
         <w:t>Comment on the design choices of the FSM, which are not trivial to be understood just by analyzing the controller logic.</w:t>
       </w:r>
     </w:p>
+    <w:p>
+      <w:pPr>
+        <w:pStyle w:val="Normal"/>
+        <w:rPr>
+          <w:i/>
+          <w:i/>
+          <w:iCs/>
+        </w:rPr>
+      </w:pPr>
+      <w:r>
+        <w:rPr>
+          <w:i/>
+          <w:iCs/>
+        </w:rPr>
+      </w:r>
+    </w:p>
+    <w:p>
+      <w:pPr>
+        <w:pStyle w:val="Normal"/>
+        <w:rPr>
+          <w:i/>
+          <w:i/>
+          <w:iCs/>
+        </w:rPr>
+      </w:pPr>
+      <w:r>
+        <w:rPr>
+          <w:i/>
+          <w:iCs/>
+        </w:rPr>
+      </w:r>
+    </w:p>
+    <w:p>
+      <w:pPr>
+        <w:pStyle w:val="Normal"/>
+        <w:rPr>
+          <w:i/>
+          <w:i/>
+          <w:iCs/>
+        </w:rPr>
+      </w:pPr>
+      <w:r>
+        <w:rPr>
+          <w:i/>
+          <w:iCs/>
+        </w:rPr>
+      </w:r>
+    </w:p>
+    <w:p>
+      <w:pPr>
+        <w:pStyle w:val="Normal"/>
+        <w:rPr>
+          <w:i/>
+          <w:i/>
+          <w:iCs/>
+        </w:rPr>
+      </w:pPr>
+      <w:r>
+        <w:rPr>
+          <w:i/>
+          <w:iCs/>
+        </w:rPr>
+      </w:r>
+    </w:p>
+    <w:p>
+      <w:pPr>
+        <w:pStyle w:val="Normal"/>
+        <w:rPr>
+          <w:i/>
+          <w:i/>
+          <w:iCs/>
+        </w:rPr>
+      </w:pPr>
+      <w:r>
+        <w:rPr>
+          <w:i/>
+          <w:iCs/>
+        </w:rPr>
+      </w:r>
+    </w:p>
+    <w:p>
+      <w:pPr>
+        <w:pStyle w:val="Normal"/>
+        <w:rPr>
+          <w:i/>
+          <w:i/>
+          <w:iCs/>
+        </w:rPr>
+      </w:pPr>
+      <w:r>
+        <w:rPr>
+          <w:i/>
+          <w:iCs/>
+        </w:rPr>
+      </w:r>
+    </w:p>
+    <w:p>
+      <w:pPr>
+        <w:pStyle w:val="Normal"/>
+        <w:rPr>
+          <w:i/>
+          <w:i/>
+          <w:iCs/>
+        </w:rPr>
+      </w:pPr>
+      <w:r>
+        <w:rPr>
+          <w:i/>
+          <w:iCs/>
+        </w:rPr>
+      </w:r>
+    </w:p>
+    <w:p>
+      <w:pPr>
+        <w:pStyle w:val="Normal"/>
+        <w:rPr>
+          <w:i/>
+          <w:i/>
+          <w:iCs/>
+        </w:rPr>
+      </w:pPr>
+      <w:r>
+        <w:rPr>
+          <w:i/>
+          <w:iCs/>
+        </w:rPr>
+      </w:r>
+    </w:p>
+    <w:p>
+      <w:pPr>
+        <w:pStyle w:val="Normal"/>
+        <w:jc w:val="center"/>
+        <w:rPr/>
+      </w:pPr>
+      <w:r>
+        <w:rPr/>
+        <w:t>Figure 4. Finite State Machine of the Controller.</w:t>
+      </w:r>
+    </w:p>
+    <w:p>
+      <w:pPr>
+        <w:pStyle w:val="Normal"/>
+        <w:jc w:val="center"/>
+        <w:rPr/>
+      </w:pPr>
+      <w:r>
+        <w:rPr/>
+      </w:r>
+    </w:p>
+    <w:p>
+      <w:pPr>
+        <w:pStyle w:val="Normal"/>
+        <w:rPr>
+          <w:i w:val="false"/>
+          <w:i w:val="false"/>
+          <w:iCs w:val="false"/>
+        </w:rPr>
+      </w:pPr>
+      <w:r>
+        <w:rPr>
+          <w:i w:val="false"/>
+          <w:iCs w:val="false"/>
+        </w:rPr>
+        <w:t>The chart logic is inherited by the provided Explanation.pptx file which was explaining the cases of the one pedal system. In the unconditional arrows we used the con</w:t>
+      </w:r>
+      <w:r>
+        <w:rPr>
+          <w:i w:val="false"/>
+          <w:iCs w:val="false"/>
+        </w:rPr>
+        <w:t>d</w:t>
+      </w:r>
+      <w:r>
+        <w:rPr>
+          <w:i w:val="false"/>
+          <w:iCs w:val="false"/>
+        </w:rPr>
+        <w:t xml:space="preserve">itions to avoid the state diagram to go away when the state constion is not yet taken. </w:t>
+      </w:r>
+    </w:p>
+    <w:p>
+      <w:pPr>
+        <w:pStyle w:val="Normal"/>
+        <w:rPr>
+          <w:i w:val="false"/>
+          <w:i w:val="false"/>
+          <w:iCs w:val="false"/>
+        </w:rPr>
+      </w:pPr>
+      <w:r>
+        <w:rPr/>
+      </w:r>
+    </w:p>
+    <w:p>
+      <w:pPr>
+        <w:pStyle w:val="Normal"/>
+        <w:jc w:val="center"/>
+        <w:rPr>
+          <w:i/>
+          <w:i/>
+          <w:iCs/>
+        </w:rPr>
+      </w:pPr>
+      <w:r>
+        <w:rPr>
+          <w:i/>
+          <w:iCs/>
+        </w:rPr>
+      </w:r>
+    </w:p>
+    <w:p>
+      <w:pPr>
+        <w:pStyle w:val="Normal"/>
+        <w:jc w:val="center"/>
+        <w:rPr>
+          <w:i/>
+          <w:i/>
+          <w:iCs/>
+        </w:rPr>
+      </w:pPr>
+      <w:r>
+        <w:rPr>
+          <w:i/>
+          <w:iCs/>
+        </w:rPr>
+      </w:r>
+    </w:p>
+    <w:p>
+      <w:pPr>
+        <w:pStyle w:val="Normal"/>
+        <w:jc w:val="center"/>
+        <w:rPr>
+          <w:i/>
+          <w:i/>
+          <w:iCs/>
+        </w:rPr>
+      </w:pPr>
+      <w:r>
+        <w:rPr>
+          <w:i/>
+          <w:iCs/>
+        </w:rPr>
+      </w:r>
+    </w:p>
+    <w:p>
+      <w:pPr>
+        <w:pStyle w:val="Normal"/>
+        <w:jc w:val="center"/>
+        <w:rPr>
+          <w:i/>
+          <w:i/>
+          <w:iCs/>
+        </w:rPr>
+      </w:pPr>
+      <w:r>
+        <w:rPr>
+          <w:i/>
+          <w:iCs/>
+        </w:rPr>
+      </w:r>
+    </w:p>
+    <w:p>
+      <w:pPr>
+        <w:pStyle w:val="Normal"/>
+        <w:jc w:val="center"/>
+        <w:rPr>
+          <w:i/>
+          <w:i/>
+          <w:iCs/>
+        </w:rPr>
+      </w:pPr>
+      <w:r>
+        <w:rPr>
+          <w:i/>
+          <w:iCs/>
+        </w:rPr>
+      </w:r>
+    </w:p>
+    <w:p>
+      <w:pPr>
+        <w:pStyle w:val="Normal"/>
+        <w:jc w:val="center"/>
+        <w:rPr>
+          <w:i/>
+          <w:i/>
+          <w:iCs/>
+        </w:rPr>
+      </w:pPr>
+      <w:r>
+        <w:rPr>
+          <w:i/>
+          <w:iCs/>
+        </w:rPr>
+      </w:r>
+      <w:r>
+        <w:br w:type="page"/>
+      </w:r>
+    </w:p>
+    <w:p>
+      <w:pPr>
+        <w:pStyle w:val="Titolo1"/>
+        <w:rPr/>
+      </w:pPr>
+      <w:r>
+        <w:rPr>
+          <w:i w:val="false"/>
+          <w:iCs w:val="false"/>
+        </w:rPr>
+        <w:t>Result</w:t>
+      </w:r>
+    </w:p>
+    <w:p>
+      <w:pPr>
+        <w:pStyle w:val="Normal"/>
+        <w:jc w:val="center"/>
+        <w:rPr>
+          <w:i/>
+          <w:i/>
+          <w:iCs/>
+        </w:rPr>
+      </w:pPr>
+      <w:r>
+        <w:drawing>
+          <wp:anchor behindDoc="0" distT="0" distB="0" distL="0" distR="0" simplePos="0" locked="0" layoutInCell="0" allowOverlap="1" relativeHeight="72">
+            <wp:simplePos x="0" y="0"/>
+            <wp:positionH relativeFrom="column">
+              <wp:posOffset>114300</wp:posOffset>
+            </wp:positionH>
+            <wp:positionV relativeFrom="paragraph">
+              <wp:posOffset>137795</wp:posOffset>
+            </wp:positionV>
+            <wp:extent cx="5731510" cy="3247390"/>
+            <wp:effectExtent l="0" t="0" r="0" b="0"/>
+            <wp:wrapTopAndBottom/>
+            <wp:docPr id="9" name="Immagine1" descr=""/>
+            <wp:cNvGraphicFramePr>
+              <a:graphicFrameLocks xmlns:a="http://schemas.openxmlformats.org/drawingml/2006/main" noChangeAspect="1"/>
+            </wp:cNvGraphicFramePr>
+            <a:graphic xmlns:a="http://schemas.openxmlformats.org/drawingml/2006/main">
+              <a:graphicData uri="http://schemas.openxmlformats.org/drawingml/2006/picture">
+                <pic:pic xmlns:pic="http://schemas.openxmlformats.org/drawingml/2006/picture">
+                  <pic:nvPicPr>
+                    <pic:cNvPr id="9" name="Immagine1" descr=""/>
+                    <pic:cNvPicPr>
+                      <a:picLocks noChangeAspect="1" noChangeArrowheads="1"/>
+                    </pic:cNvPicPr>
+                  </pic:nvPicPr>
+                  <pic:blipFill>
+                    <a:blip r:embed="rId10"/>
+                    <a:stretch>
+                      <a:fillRect/>
+                    </a:stretch>
+                  </pic:blipFill>
+                  <pic:spPr bwMode="auto">
+                    <a:xfrm>
+                      <a:off x="0" y="0"/>
+                      <a:ext cx="5731510" cy="3247390"/>
+                    </a:xfrm>
+                    <a:prstGeom prst="rect">
+                      <a:avLst/>
+                    </a:prstGeom>
+                  </pic:spPr>
+                </pic:pic>
+              </a:graphicData>
+            </a:graphic>
+          </wp:anchor>
+        </w:drawing>
+      </w:r>
+      <w:r>
+        <w:rPr>
+          <w:i w:val="false"/>
+          <w:iCs w:val="false"/>
+        </w:rPr>
+        <w:t>Figure 5.   Simulation Data Inspector Results</w:t>
+      </w:r>
+    </w:p>
     <w:sectPr>
       <w:type w:val="nextPage"/>
       <w:pgSz w:w="11906" w:h="16838"/>
-      <w:pgMar w:left="1440" w:right="1440" w:header="0" w:top="1440" w:footer="0" w:bottom="1440" w:gutter="0"/>
+      <w:pgMar w:left="1440" w:right="1440" w:gutter="0" w:header="0" w:top="1440" w:footer="0" w:bottom="1440"/>
       <w:pgNumType w:fmt="decimal"/>
       <w:formProt w:val="false"/>
       <w:textDirection w:val="lrTb"/>
@@ -9421,7 +10076,7 @@
       <w:lang w:val="en-US" w:eastAsia="en-US" w:bidi="ar-SA"/>
     </w:rPr>
   </w:style>
-  <w:style w:type="paragraph" w:styleId="Heading1">
+  <w:style w:type="paragraph" w:styleId="Titolo1">
     <w:name w:val="Heading 1"/>
     <w:basedOn w:val="Normal"/>
     <w:next w:val="Normal"/>
@@ -9442,7 +10097,7 @@
       <w:szCs w:val="32"/>
     </w:rPr>
   </w:style>
-  <w:style w:type="paragraph" w:styleId="Heading2">
+  <w:style w:type="paragraph" w:styleId="Titolo2">
     <w:name w:val="Heading 2"/>
     <w:basedOn w:val="Normal"/>
     <w:next w:val="Normal"/>
@@ -9464,7 +10119,7 @@
       <w:szCs w:val="26"/>
     </w:rPr>
   </w:style>
-  <w:style w:type="paragraph" w:styleId="Heading3">
+  <w:style w:type="paragraph" w:styleId="Titolo3">
     <w:name w:val="Heading 3"/>
     <w:basedOn w:val="Normal"/>
     <w:next w:val="Normal"/>
@@ -9533,7 +10188,7 @@
       <w:lang w:val="en-US"/>
     </w:rPr>
   </w:style>
-  <w:style w:type="character" w:styleId="InternetLink">
+  <w:style w:type="character" w:styleId="CollegamentoInternet">
     <w:name w:val="Hyperlink"/>
     <w:basedOn w:val="DefaultParagraphFont"/>
     <w:uiPriority w:val="99"/>
@@ -9544,7 +10199,7 @@
       <w:u w:val="single"/>
     </w:rPr>
   </w:style>
-  <w:style w:type="character" w:styleId="VisitedInternetLink">
+  <w:style w:type="character" w:styleId="CollegamentoInternetvisitato">
     <w:name w:val="FollowedHyperlink"/>
     <w:basedOn w:val="DefaultParagraphFont"/>
     <w:uiPriority w:val="99"/>
@@ -9628,6 +10283,7 @@
   </w:style>
   <w:style w:type="character" w:styleId="FootnoteAnchor">
     <w:name w:val="Footnote Anchor"/>
+    <w:qFormat/>
     <w:rPr>
       <w:vertAlign w:val="superscript"/>
     </w:rPr>
@@ -9645,22 +10301,22 @@
       <w:shd w:fill="E1DFDD" w:val="clear"/>
     </w:rPr>
   </w:style>
-  <w:style w:type="paragraph" w:styleId="Heading">
-    <w:name w:val="Heading"/>
+  <w:style w:type="paragraph" w:styleId="Titolo">
+    <w:name w:val="Titolo"/>
     <w:basedOn w:val="Normal"/>
-    <w:next w:val="TextBody"/>
+    <w:next w:val="Corpodeltesto"/>
     <w:qFormat/>
     <w:pPr>
       <w:keepNext w:val="true"/>
       <w:spacing w:before="240" w:after="120"/>
     </w:pPr>
     <w:rPr>
-      <w:rFonts w:ascii="Liberation Sans" w:hAnsi="Liberation Sans" w:eastAsia="Bitstream Vera Sans" w:cs="FreeSans"/>
+      <w:rFonts w:ascii="Liberation Sans" w:hAnsi="Liberation Sans" w:eastAsia="Microsoft YaHei" w:cs="Lucida Sans"/>
       <w:sz w:val="28"/>
       <w:szCs w:val="28"/>
     </w:rPr>
   </w:style>
-  <w:style w:type="paragraph" w:styleId="TextBody">
+  <w:style w:type="paragraph" w:styleId="Corpodeltesto">
     <w:name w:val="Body Text"/>
     <w:basedOn w:val="Normal"/>
     <w:pPr>
@@ -9668,15 +10324,15 @@
     </w:pPr>
     <w:rPr/>
   </w:style>
-  <w:style w:type="paragraph" w:styleId="List">
+  <w:style w:type="paragraph" w:styleId="Elenco">
     <w:name w:val="List"/>
-    <w:basedOn w:val="TextBody"/>
+    <w:basedOn w:val="Corpodeltesto"/>
     <w:pPr/>
     <w:rPr>
       <w:rFonts w:cs="Lucida Sans"/>
     </w:rPr>
   </w:style>
-  <w:style w:type="paragraph" w:styleId="Caption">
+  <w:style w:type="paragraph" w:styleId="Didascalia">
     <w:name w:val="Caption"/>
     <w:basedOn w:val="Normal"/>
     <w:qFormat/>
@@ -9692,32 +10348,6 @@
       <w:szCs w:val="24"/>
     </w:rPr>
   </w:style>
-  <w:style w:type="paragraph" w:styleId="Index">
-    <w:name w:val="Index"/>
-    <w:basedOn w:val="Normal"/>
-    <w:qFormat/>
-    <w:pPr>
-      <w:suppressLineNumbers/>
-    </w:pPr>
-    <w:rPr>
-      <w:rFonts w:cs="FreeSans"/>
-    </w:rPr>
-  </w:style>
-  <w:style w:type="paragraph" w:styleId="Titolo">
-    <w:name w:val="Titolo"/>
-    <w:basedOn w:val="Normal"/>
-    <w:next w:val="TextBody"/>
-    <w:qFormat/>
-    <w:pPr>
-      <w:keepNext w:val="true"/>
-      <w:spacing w:before="240" w:after="120"/>
-    </w:pPr>
-    <w:rPr>
-      <w:rFonts w:ascii="Liberation Sans" w:hAnsi="Liberation Sans" w:eastAsia="Microsoft YaHei" w:cs="Lucida Sans"/>
-      <w:sz w:val="28"/>
-      <w:szCs w:val="28"/>
-    </w:rPr>
-  </w:style>
   <w:style w:type="paragraph" w:styleId="Indice">
     <w:name w:val="Indice"/>
     <w:basedOn w:val="Normal"/>
@@ -9729,7 +10359,7 @@
       <w:rFonts w:cs="Lucida Sans"/>
     </w:rPr>
   </w:style>
-  <w:style w:type="paragraph" w:styleId="Title">
+  <w:style w:type="paragraph" w:styleId="Titoloprincipale">
     <w:name w:val="Title"/>
     <w:basedOn w:val="Normal"/>
     <w:next w:val="Normal"/>
@@ -9778,7 +10408,7 @@
       <w:szCs w:val="18"/>
     </w:rPr>
   </w:style>
-  <w:style w:type="paragraph" w:styleId="Caption1">
+  <w:style w:type="paragraph" w:styleId="Caption">
     <w:name w:val="caption"/>
     <w:basedOn w:val="Normal"/>
     <w:next w:val="Normal"/>
@@ -9797,7 +10427,7 @@
       <w:szCs w:val="18"/>
     </w:rPr>
   </w:style>
-  <w:style w:type="paragraph" w:styleId="Footnote">
+  <w:style w:type="paragraph" w:styleId="Notaapidipagina">
     <w:name w:val="Footnote Text"/>
     <w:basedOn w:val="Normal"/>
     <w:link w:val="FootnoteTextChar"/>

</xml_diff>

<commit_message>
small correction on the lab 2
</commit_message>
<xml_diff>
--- a/Lab 2/MBSD_Lab 2.docx
+++ b/Lab 2/MBSD_Lab 2.docx
@@ -324,6 +324,20 @@
       <w:r>
         <w:rPr/>
         <w:t>Components of the working group (max 2 people)</w:t>
+      </w:r>
+    </w:p>
+    <w:p>
+      <w:pPr>
+        <w:pStyle w:val="ListParagraph"/>
+        <w:numPr>
+          <w:ilvl w:val="0"/>
+          <w:numId w:val="3"/>
+        </w:numPr>
+        <w:rPr/>
+      </w:pPr>
+      <w:r>
+        <w:rPr/>
+        <w:t>Cihan Yurtsever, 296824</w:t>
       </w:r>
     </w:p>
     <w:p>
@@ -6404,7 +6418,7 @@
       </w:pPr>
       <w:r>
         <w:drawing>
-          <wp:anchor behindDoc="0" distT="0" distB="0" distL="0" distR="0" simplePos="0" locked="0" layoutInCell="0" allowOverlap="1" relativeHeight="70">
+          <wp:anchor behindDoc="0" distT="0" distB="0" distL="0" distR="0" simplePos="0" locked="0" layoutInCell="0" allowOverlap="1" relativeHeight="8">
             <wp:simplePos x="0" y="0"/>
             <wp:positionH relativeFrom="column">
               <wp:align>center</wp:align>
@@ -6524,7 +6538,7 @@
           <w:iCs/>
         </w:rPr>
         <w:drawing>
-          <wp:anchor behindDoc="0" distT="0" distB="0" distL="0" distR="0" simplePos="0" locked="0" layoutInCell="0" allowOverlap="1" relativeHeight="71">
+          <wp:anchor behindDoc="0" distT="0" distB="0" distL="0" distR="0" simplePos="0" locked="0" layoutInCell="0" allowOverlap="1" relativeHeight="9">
             <wp:simplePos x="0" y="0"/>
             <wp:positionH relativeFrom="column">
               <wp:posOffset>0</wp:posOffset>
@@ -8608,21 +8622,91 @@
           <w:i w:val="false"/>
           <w:iCs w:val="false"/>
         </w:rPr>
-        <w:t>The chart logic is inherited by the provided Explanation.pptx file which was explaining the cases of the one pedal system. In the unconditional arrows we used the con</w:t>
+        <w:t xml:space="preserve">The chart logic is inherited </w:t>
       </w:r>
       <w:r>
         <w:rPr>
           <w:i w:val="false"/>
           <w:iCs w:val="false"/>
         </w:rPr>
-        <w:t>d</w:t>
+        <w:t>from</w:t>
       </w:r>
       <w:r>
         <w:rPr>
           <w:i w:val="false"/>
           <w:iCs w:val="false"/>
         </w:rPr>
-        <w:t xml:space="preserve">itions to avoid the state diagram to go away when the state constion is not yet taken. </w:t>
+        <w:t xml:space="preserve"> the provided Explanation.pptx file which </w:t>
+      </w:r>
+      <w:r>
+        <w:rPr>
+          <w:i w:val="false"/>
+          <w:iCs w:val="false"/>
+        </w:rPr>
+        <w:t>explains</w:t>
+      </w:r>
+      <w:r>
+        <w:rPr>
+          <w:i w:val="false"/>
+          <w:iCs w:val="false"/>
+        </w:rPr>
+        <w:t xml:space="preserve"> the </w:t>
+      </w:r>
+      <w:r>
+        <w:rPr>
+          <w:i w:val="false"/>
+          <w:iCs w:val="false"/>
+        </w:rPr>
+        <w:t>modes</w:t>
+      </w:r>
+      <w:r>
+        <w:rPr>
+          <w:i w:val="false"/>
+          <w:iCs w:val="false"/>
+        </w:rPr>
+        <w:t xml:space="preserve"> of the one pedal system. In the unconditional arrows we used the conditions to avoid the state diagram to </w:t>
+      </w:r>
+      <w:r>
+        <w:rPr>
+          <w:i w:val="false"/>
+          <w:iCs w:val="false"/>
+        </w:rPr>
+        <w:t xml:space="preserve">jump </w:t>
+      </w:r>
+      <w:r>
+        <w:rPr>
+          <w:i w:val="false"/>
+          <w:iCs w:val="false"/>
+        </w:rPr>
+        <w:t>when the state con</w:t>
+      </w:r>
+      <w:r>
+        <w:rPr>
+          <w:i w:val="false"/>
+          <w:iCs w:val="false"/>
+        </w:rPr>
+        <w:t>d</w:t>
+      </w:r>
+      <w:r>
+        <w:rPr>
+          <w:i w:val="false"/>
+          <w:iCs w:val="false"/>
+        </w:rPr>
+        <w:t>i</w:t>
+      </w:r>
+      <w:r>
+        <w:rPr>
+          <w:i w:val="false"/>
+          <w:iCs w:val="false"/>
+        </w:rPr>
+        <w:t>ti</w:t>
+      </w:r>
+      <w:r>
+        <w:rPr>
+          <w:i w:val="false"/>
+          <w:iCs w:val="false"/>
+        </w:rPr>
+        <w:t xml:space="preserve">on is not yet taken. </w:t>
       </w:r>
     </w:p>
     <w:p>
@@ -8635,7 +8719,10 @@
         </w:rPr>
       </w:pPr>
       <w:r>
-        <w:rPr/>
+        <w:rPr>
+          <w:i w:val="false"/>
+          <w:iCs w:val="false"/>
+        </w:rPr>
       </w:r>
     </w:p>
     <w:p>
@@ -8768,7 +8855,7 @@
       </w:pPr>
       <w:r>
         <w:drawing>
-          <wp:anchor behindDoc="0" distT="0" distB="0" distL="0" distR="0" simplePos="0" locked="0" layoutInCell="0" allowOverlap="1" relativeHeight="72">
+          <wp:anchor behindDoc="0" distT="0" distB="0" distL="0" distR="0" simplePos="0" locked="0" layoutInCell="0" allowOverlap="1" relativeHeight="10">
             <wp:simplePos x="0" y="0"/>
             <wp:positionH relativeFrom="column">
               <wp:posOffset>114300</wp:posOffset>

</xml_diff>

<commit_message>
[doc] small changes doc lab 2
REMOVE RED PARTS IN THE DOC!!!
</commit_message>
<xml_diff>
--- a/Lab 2/MBSD_Lab 2.docx
+++ b/Lab 2/MBSD_Lab 2.docx
@@ -1,10 +1,10 @@
 
 <file path=word/document.xml><?xml version="1.0" encoding="utf-8"?>
-<w:document xmlns:o="urn:schemas-microsoft-com:office:office" xmlns:r="http://schemas.openxmlformats.org/officeDocument/2006/relationships" xmlns:v="urn:schemas-microsoft-com:vml" xmlns:w="http://schemas.openxmlformats.org/wordprocessingml/2006/main" xmlns:w10="urn:schemas-microsoft-com:office:word" xmlns:wp="http://schemas.openxmlformats.org/drawingml/2006/wordprocessingDrawing" xmlns:wps="http://schemas.microsoft.com/office/word/2010/wordprocessingShape" xmlns:wpg="http://schemas.microsoft.com/office/word/2010/wordprocessingGroup" xmlns:mc="http://schemas.openxmlformats.org/markup-compatibility/2006" xmlns:wp14="http://schemas.microsoft.com/office/word/2010/wordprocessingDrawing" xmlns:w14="http://schemas.microsoft.com/office/word/2010/wordml" xmlns:w15="http://schemas.microsoft.com/office/word/2012/wordml" mc:Ignorable="w14 wp14 w15">
+<w:document xmlns:o="urn:schemas-microsoft-com:office:office" xmlns:r="http://schemas.openxmlformats.org/officeDocument/2006/relationships" xmlns:v="urn:schemas-microsoft-com:vml" xmlns:w="http://schemas.openxmlformats.org/wordprocessingml/2006/main" xmlns:w10="urn:schemas-microsoft-com:office:word" xmlns:wp="http://schemas.openxmlformats.org/drawingml/2006/wordprocessingDrawing" xmlns:wps="http://schemas.microsoft.com/office/word/2010/wordprocessingShape" xmlns:wpg="http://schemas.microsoft.com/office/word/2010/wordprocessingGroup" xmlns:mc="http://schemas.openxmlformats.org/markup-compatibility/2006" xmlns:wp14="http://schemas.microsoft.com/office/word/2010/wordprocessingDrawing" xmlns:w14="http://schemas.microsoft.com/office/word/2010/wordml" mc:Ignorable="w14 wp14">
   <w:body>
     <w:p>
       <w:pPr>
-        <w:pStyle w:val="Titoloprincipale"/>
+        <w:pStyle w:val="Title"/>
         <w:spacing w:lineRule="auto" w:line="360"/>
         <w:rPr/>
       </w:pPr>
@@ -15,7 +15,7 @@
     </w:p>
     <w:p>
       <w:pPr>
-        <w:pStyle w:val="Titolo1"/>
+        <w:pStyle w:val="Heading1"/>
         <w:spacing w:lineRule="auto" w:line="360"/>
         <w:rPr/>
       </w:pPr>
@@ -271,7 +271,7 @@
     </w:p>
     <w:p>
       <w:pPr>
-        <w:pStyle w:val="Titolo1"/>
+        <w:pStyle w:val="Heading1"/>
         <w:rPr/>
       </w:pPr>
       <w:r>
@@ -290,7 +290,7 @@
     </w:p>
     <w:p>
       <w:pPr>
-        <w:pStyle w:val="Titolo1"/>
+        <w:pStyle w:val="Heading1"/>
         <w:rPr/>
       </w:pPr>
       <w:r>
@@ -318,7 +318,7 @@
     </w:p>
     <w:p>
       <w:pPr>
-        <w:pStyle w:val="Titolo2"/>
+        <w:pStyle w:val="Heading2"/>
         <w:rPr/>
       </w:pPr>
       <w:r>
@@ -368,7 +368,7 @@
     </w:p>
     <w:p>
       <w:pPr>
-        <w:pStyle w:val="Titolo2"/>
+        <w:pStyle w:val="Heading2"/>
         <w:rPr/>
       </w:pPr>
       <w:r>
@@ -389,7 +389,7 @@
           <w:bottom w:w="0" w:type="dxa"/>
           <w:right w:w="108" w:type="dxa"/>
         </w:tblCellMar>
-        <w:tblLook w:firstRow="1" w:noVBand="1" w:lastRow="0" w:firstColumn="1" w:lastColumn="0" w:noHBand="0" w:val="04a0"/>
+        <w:tblLook w:val="04a0" w:noHBand="0" w:noVBand="1" w:firstColumn="1" w:lastRow="0" w:lastColumn="0" w:firstRow="1"/>
       </w:tblPr>
       <w:tblGrid>
         <w:gridCol w:w="3966"/>
@@ -898,7 +898,7 @@
     </w:p>
     <w:p>
       <w:pPr>
-        <w:pStyle w:val="Titolo2"/>
+        <w:pStyle w:val="Heading2"/>
         <w:rPr/>
       </w:pPr>
       <w:r>
@@ -4829,7 +4829,7 @@
         <w:rPr>
           <w:rFonts w:eastAsia="ＭＳ 明朝"/>
         </w:rPr>
-        <w:instrText xml:space="preserve"> REF _Ref127434984 \h </w:instrText>
+        <w:instrText> REF _Ref127434984 \h </w:instrText>
       </w:r>
       <w:r>
         <w:rPr>
@@ -5624,7 +5624,7 @@
     </w:p>
     <w:p>
       <w:pPr>
-        <w:pStyle w:val="Caption"/>
+        <w:pStyle w:val="Caption1"/>
         <w:jc w:val="left"/>
         <w:rPr>
           <w:rFonts w:eastAsia="ＭＳ 明朝" w:eastAsiaTheme="minorEastAsia"/>
@@ -5640,7 +5640,7 @@
       </w:r>
       <w:r>
         <w:rPr/>
-        <w:instrText xml:space="preserve"> SEQ Figura \* ARABIC </w:instrText>
+        <w:instrText> SEQ Figura \* ARABIC </w:instrText>
       </w:r>
       <w:r>
         <w:rPr/>
@@ -5947,7 +5947,7 @@
     </w:p>
     <w:p>
       <w:pPr>
-        <w:pStyle w:val="Caption"/>
+        <w:pStyle w:val="Caption1"/>
         <w:jc w:val="center"/>
         <w:rPr/>
       </w:pPr>
@@ -5962,7 +5962,7 @@
       </w:r>
       <w:r>
         <w:rPr/>
-        <w:instrText xml:space="preserve"> SEQ Figura \* ARABIC </w:instrText>
+        <w:instrText> SEQ Figura \* ARABIC </w:instrText>
       </w:r>
       <w:r>
         <w:rPr/>
@@ -6113,7 +6113,7 @@
         <w:rPr>
           <w:rFonts w:eastAsia="ＭＳ 明朝"/>
         </w:rPr>
-        <w:instrText xml:space="preserve"> REF _Ref132700007 \h </w:instrText>
+        <w:instrText> REF _Ref132700007 \h </w:instrText>
       </w:r>
       <w:r>
         <w:rPr>
@@ -6203,7 +6203,7 @@
     </w:p>
     <w:p>
       <w:pPr>
-        <w:pStyle w:val="Caption"/>
+        <w:pStyle w:val="Caption1"/>
         <w:jc w:val="center"/>
         <w:rPr>
           <w:rFonts w:eastAsia="ＭＳ 明朝" w:eastAsiaTheme="minorEastAsia"/>
@@ -6220,7 +6220,7 @@
       </w:r>
       <w:r>
         <w:rPr/>
-        <w:instrText xml:space="preserve"> SEQ Figura \* ARABIC </w:instrText>
+        <w:instrText> SEQ Figura \* ARABIC </w:instrText>
       </w:r>
       <w:r>
         <w:rPr/>
@@ -6258,7 +6258,7 @@
     </w:p>
     <w:p>
       <w:pPr>
-        <w:pStyle w:val="Titolo2"/>
+        <w:pStyle w:val="Heading2"/>
         <w:rPr/>
       </w:pPr>
       <w:r>
@@ -6367,7 +6367,16 @@
           <w:sz w:val="28"/>
           <w:szCs w:val="28"/>
         </w:rPr>
-        <w:t>Figure 1. Overall Control System Structure</w:t>
+        <w:t>F</w:t>
+      </w:r>
+      <w:r>
+        <w:rPr>
+          <w:i/>
+          <w:iCs/>
+          <w:sz w:val="28"/>
+          <w:szCs w:val="28"/>
+        </w:rPr>
+        <w:t>igure 1. Overall Control System Structure</w:t>
       </w:r>
     </w:p>
     <w:p>
@@ -6466,6 +6475,9 @@
       <w:r>
         <w:rPr/>
         <w:tab/>
+      </w:r>
+      <w:r>
+        <w:rPr/>
         <w:tab/>
         <w:tab/>
       </w:r>
@@ -6675,7 +6687,7 @@
     </w:p>
     <w:p>
       <w:pPr>
-        <w:pStyle w:val="Titolo1"/>
+        <w:pStyle w:val="Heading1"/>
         <w:rPr/>
       </w:pPr>
       <w:r>
@@ -6711,7 +6723,7 @@
     </w:p>
     <w:p>
       <w:pPr>
-        <w:pStyle w:val="Titolo2"/>
+        <w:pStyle w:val="Heading2"/>
         <w:rPr/>
       </w:pPr>
       <w:r>
@@ -6732,7 +6744,7 @@
           <w:bottom w:w="0" w:type="dxa"/>
           <w:right w:w="108" w:type="dxa"/>
         </w:tblCellMar>
-        <w:tblLook w:firstRow="1" w:noVBand="1" w:lastRow="0" w:firstColumn="1" w:lastColumn="0" w:noHBand="0" w:val="04a0"/>
+        <w:tblLook w:val="04a0" w:noHBand="0" w:noVBand="1" w:firstColumn="1" w:lastRow="0" w:lastColumn="0" w:firstRow="1"/>
       </w:tblPr>
       <w:tblGrid>
         <w:gridCol w:w="2999"/>
@@ -8622,91 +8634,41 @@
           <w:i w:val="false"/>
           <w:iCs w:val="false"/>
         </w:rPr>
-        <w:t xml:space="preserve">The chart logic is inherited </w:t>
+        <w:t xml:space="preserve">The chart logic is inherited from the provided Explanation.pptx file, which explains the modes of the one pedal system. </w:t>
       </w:r>
       <w:r>
         <w:rPr>
           <w:i w:val="false"/>
           <w:iCs w:val="false"/>
         </w:rPr>
-        <w:t>from</w:t>
+        <w:t xml:space="preserve">Then </w:t>
       </w:r>
       <w:r>
         <w:rPr>
           <w:i w:val="false"/>
           <w:iCs w:val="false"/>
         </w:rPr>
-        <w:t xml:space="preserve"> the provided Explanation.pptx file which </w:t>
+        <w:t xml:space="preserve">we added </w:t>
       </w:r>
       <w:r>
         <w:rPr>
           <w:i w:val="false"/>
           <w:iCs w:val="false"/>
         </w:rPr>
-        <w:t>explains</w:t>
-      </w:r>
-      <w:r>
-        <w:rPr>
+        <w:t xml:space="preserve">some additional conditions, </w:t>
+      </w:r>
+      <w:r>
+        <w:rPr>
+          <w:rFonts w:eastAsia="Calibri" w:cs="" w:cstheme="minorBidi" w:eastAsiaTheme="minorHAnsi"/>
           <w:i w:val="false"/>
           <w:iCs w:val="false"/>
-        </w:rPr>
-        <w:t xml:space="preserve"> the </w:t>
-      </w:r>
-      <w:r>
-        <w:rPr>
-          <w:i w:val="false"/>
-          <w:iCs w:val="false"/>
-        </w:rPr>
-        <w:t>modes</w:t>
-      </w:r>
-      <w:r>
-        <w:rPr>
-          <w:i w:val="false"/>
-          <w:iCs w:val="false"/>
-        </w:rPr>
-        <w:t xml:space="preserve"> of the one pedal system. In the unconditional arrows we used the conditions to avoid the state diagram to </w:t>
-      </w:r>
-      <w:r>
-        <w:rPr>
-          <w:i w:val="false"/>
-          <w:iCs w:val="false"/>
-        </w:rPr>
-        <w:t xml:space="preserve">jump </w:t>
-      </w:r>
-      <w:r>
-        <w:rPr>
-          <w:i w:val="false"/>
-          <w:iCs w:val="false"/>
-        </w:rPr>
-        <w:t>when the state con</w:t>
-      </w:r>
-      <w:r>
-        <w:rPr>
-          <w:i w:val="false"/>
-          <w:iCs w:val="false"/>
-        </w:rPr>
-        <w:t>d</w:t>
-      </w:r>
-      <w:r>
-        <w:rPr>
-          <w:i w:val="false"/>
-          <w:iCs w:val="false"/>
-        </w:rPr>
-        <w:t>i</w:t>
-      </w:r>
-      <w:r>
-        <w:rPr>
-          <w:i w:val="false"/>
-          <w:iCs w:val="false"/>
-        </w:rPr>
-        <w:t>ti</w:t>
-      </w:r>
-      <w:r>
-        <w:rPr>
-          <w:i w:val="false"/>
-          <w:iCs w:val="false"/>
-        </w:rPr>
-        <w:t xml:space="preserve">on is not yet taken. </w:t>
+          <w:color w:val="auto"/>
+          <w:kern w:val="0"/>
+          <w:sz w:val="24"/>
+          <w:szCs w:val="24"/>
+          <w:lang w:val="en-US" w:eastAsia="en-US" w:bidi="ar-SA"/>
+        </w:rPr>
+        <w:t>to force the current state to stay, if possible, in the state requested by the automatic transmission state selector.</w:t>
       </w:r>
     </w:p>
     <w:p>
@@ -8719,6 +8681,37 @@
         </w:rPr>
       </w:pPr>
       <w:r>
+        <w:rPr/>
+      </w:r>
+    </w:p>
+    <w:p>
+      <w:pPr>
+        <w:pStyle w:val="Normal"/>
+        <w:rPr>
+          <w:rFonts w:asciiTheme="minorHAnsi" w:cstheme="minorBidi" w:eastAsiaTheme="minorHAnsi" w:hAnsiTheme="minorHAnsi"/>
+          <w:shd w:fill="FF0000" w:val="clear"/>
+        </w:rPr>
+      </w:pPr>
+      <w:r>
+        <w:rPr>
+          <w:rFonts w:asciiTheme="minorHAnsi" w:cstheme="minorBidi" w:eastAsiaTheme="minorHAnsi" w:hAnsiTheme="minorHAnsi"/>
+          <w:i w:val="false"/>
+          <w:iCs w:val="false"/>
+          <w:shd w:fill="FF0000" w:val="clear"/>
+        </w:rPr>
+        <w:t xml:space="preserve">In the unconditional arrows we used the conditions to avoid the state diagram to jump when the state condition is not yet taken. </w:t>
+      </w:r>
+    </w:p>
+    <w:p>
+      <w:pPr>
+        <w:pStyle w:val="Normal"/>
+        <w:rPr>
+          <w:i w:val="false"/>
+          <w:i w:val="false"/>
+          <w:iCs w:val="false"/>
+        </w:rPr>
+      </w:pPr>
+      <w:r>
         <w:rPr>
           <w:i w:val="false"/>
           <w:iCs w:val="false"/>
@@ -8832,7 +8825,7 @@
     </w:p>
     <w:p>
       <w:pPr>
-        <w:pStyle w:val="Titolo1"/>
+        <w:pStyle w:val="Heading1"/>
         <w:rPr/>
       </w:pPr>
       <w:r>
@@ -8905,13 +8898,20 @@
           <w:i w:val="false"/>
           <w:iCs w:val="false"/>
         </w:rPr>
-        <w:t>Figure 5.   Simulation Data Inspector Results</w:t>
+        <w:t>F</w:t>
+      </w:r>
+      <w:r>
+        <w:rPr>
+          <w:i w:val="false"/>
+          <w:iCs w:val="false"/>
+        </w:rPr>
+        <w:t>igure 5.   Simulation Data Inspector Results</w:t>
       </w:r>
     </w:p>
     <w:sectPr>
       <w:type w:val="nextPage"/>
       <w:pgSz w:w="11906" w:h="16838"/>
-      <w:pgMar w:left="1440" w:right="1440" w:gutter="0" w:header="0" w:top="1440" w:footer="0" w:bottom="1440"/>
+      <w:pgMar w:left="1440" w:right="1440" w:header="0" w:top="1440" w:footer="0" w:bottom="1440" w:gutter="0"/>
       <w:pgNumType w:fmt="decimal"/>
       <w:formProt w:val="false"/>
       <w:textDirection w:val="lrTb"/>
@@ -10163,7 +10163,7 @@
       <w:lang w:val="en-US" w:eastAsia="en-US" w:bidi="ar-SA"/>
     </w:rPr>
   </w:style>
-  <w:style w:type="paragraph" w:styleId="Titolo1">
+  <w:style w:type="paragraph" w:styleId="Heading1">
     <w:name w:val="Heading 1"/>
     <w:basedOn w:val="Normal"/>
     <w:next w:val="Normal"/>
@@ -10184,7 +10184,7 @@
       <w:szCs w:val="32"/>
     </w:rPr>
   </w:style>
-  <w:style w:type="paragraph" w:styleId="Titolo2">
+  <w:style w:type="paragraph" w:styleId="Heading2">
     <w:name w:val="Heading 2"/>
     <w:basedOn w:val="Normal"/>
     <w:next w:val="Normal"/>
@@ -10206,7 +10206,7 @@
       <w:szCs w:val="26"/>
     </w:rPr>
   </w:style>
-  <w:style w:type="paragraph" w:styleId="Titolo3">
+  <w:style w:type="paragraph" w:styleId="Heading3">
     <w:name w:val="Heading 3"/>
     <w:basedOn w:val="Normal"/>
     <w:next w:val="Normal"/>
@@ -10275,7 +10275,7 @@
       <w:lang w:val="en-US"/>
     </w:rPr>
   </w:style>
-  <w:style w:type="character" w:styleId="CollegamentoInternet">
+  <w:style w:type="character" w:styleId="InternetLink">
     <w:name w:val="Hyperlink"/>
     <w:basedOn w:val="DefaultParagraphFont"/>
     <w:uiPriority w:val="99"/>
@@ -10286,7 +10286,7 @@
       <w:u w:val="single"/>
     </w:rPr>
   </w:style>
-  <w:style w:type="character" w:styleId="CollegamentoInternetvisitato">
+  <w:style w:type="character" w:styleId="VisitedInternetLink">
     <w:name w:val="FollowedHyperlink"/>
     <w:basedOn w:val="DefaultParagraphFont"/>
     <w:uiPriority w:val="99"/>
@@ -10388,22 +10388,22 @@
       <w:shd w:fill="E1DFDD" w:val="clear"/>
     </w:rPr>
   </w:style>
-  <w:style w:type="paragraph" w:styleId="Titolo">
-    <w:name w:val="Titolo"/>
+  <w:style w:type="paragraph" w:styleId="Heading">
+    <w:name w:val="Heading"/>
     <w:basedOn w:val="Normal"/>
-    <w:next w:val="Corpodeltesto"/>
+    <w:next w:val="TextBody"/>
     <w:qFormat/>
     <w:pPr>
       <w:keepNext w:val="true"/>
       <w:spacing w:before="240" w:after="120"/>
     </w:pPr>
     <w:rPr>
-      <w:rFonts w:ascii="Liberation Sans" w:hAnsi="Liberation Sans" w:eastAsia="Microsoft YaHei" w:cs="Lucida Sans"/>
+      <w:rFonts w:ascii="Liberation Sans" w:hAnsi="Liberation Sans" w:eastAsia="Noto Sans CJK SC" w:cs="FreeSans"/>
       <w:sz w:val="28"/>
       <w:szCs w:val="28"/>
     </w:rPr>
   </w:style>
-  <w:style w:type="paragraph" w:styleId="Corpodeltesto">
+  <w:style w:type="paragraph" w:styleId="TextBody">
     <w:name w:val="Body Text"/>
     <w:basedOn w:val="Normal"/>
     <w:pPr>
@@ -10411,15 +10411,15 @@
     </w:pPr>
     <w:rPr/>
   </w:style>
-  <w:style w:type="paragraph" w:styleId="Elenco">
+  <w:style w:type="paragraph" w:styleId="List">
     <w:name w:val="List"/>
-    <w:basedOn w:val="Corpodeltesto"/>
+    <w:basedOn w:val="TextBody"/>
     <w:pPr/>
     <w:rPr>
       <w:rFonts w:cs="Lucida Sans"/>
     </w:rPr>
   </w:style>
-  <w:style w:type="paragraph" w:styleId="Didascalia">
+  <w:style w:type="paragraph" w:styleId="Caption">
     <w:name w:val="Caption"/>
     <w:basedOn w:val="Normal"/>
     <w:qFormat/>
@@ -10435,6 +10435,32 @@
       <w:szCs w:val="24"/>
     </w:rPr>
   </w:style>
+  <w:style w:type="paragraph" w:styleId="Index">
+    <w:name w:val="Index"/>
+    <w:basedOn w:val="Normal"/>
+    <w:qFormat/>
+    <w:pPr>
+      <w:suppressLineNumbers/>
+    </w:pPr>
+    <w:rPr>
+      <w:rFonts w:cs="FreeSans"/>
+    </w:rPr>
+  </w:style>
+  <w:style w:type="paragraph" w:styleId="Titolo">
+    <w:name w:val="Titolo"/>
+    <w:basedOn w:val="Normal"/>
+    <w:next w:val="TextBody"/>
+    <w:qFormat/>
+    <w:pPr>
+      <w:keepNext w:val="true"/>
+      <w:spacing w:before="240" w:after="120"/>
+    </w:pPr>
+    <w:rPr>
+      <w:rFonts w:ascii="Liberation Sans" w:hAnsi="Liberation Sans" w:eastAsia="Microsoft YaHei" w:cs="Lucida Sans"/>
+      <w:sz w:val="28"/>
+      <w:szCs w:val="28"/>
+    </w:rPr>
+  </w:style>
   <w:style w:type="paragraph" w:styleId="Indice">
     <w:name w:val="Indice"/>
     <w:basedOn w:val="Normal"/>
@@ -10446,7 +10472,7 @@
       <w:rFonts w:cs="Lucida Sans"/>
     </w:rPr>
   </w:style>
-  <w:style w:type="paragraph" w:styleId="Titoloprincipale">
+  <w:style w:type="paragraph" w:styleId="Title">
     <w:name w:val="Title"/>
     <w:basedOn w:val="Normal"/>
     <w:next w:val="Normal"/>
@@ -10495,7 +10521,7 @@
       <w:szCs w:val="18"/>
     </w:rPr>
   </w:style>
-  <w:style w:type="paragraph" w:styleId="Caption">
+  <w:style w:type="paragraph" w:styleId="Caption1">
     <w:name w:val="caption"/>
     <w:basedOn w:val="Normal"/>
     <w:next w:val="Normal"/>
@@ -10514,7 +10540,7 @@
       <w:szCs w:val="18"/>
     </w:rPr>
   </w:style>
-  <w:style w:type="paragraph" w:styleId="Notaapidipagina">
+  <w:style w:type="paragraph" w:styleId="Footnote">
     <w:name w:val="Footnote Text"/>
     <w:basedOn w:val="Normal"/>
     <w:link w:val="FootnoteTextChar"/>

</xml_diff>

<commit_message>
Accapted changes lab02 and uploaded
</commit_message>
<xml_diff>
--- a/Lab 2/MBSD_Lab 2.docx
+++ b/Lab 2/MBSD_Lab 2.docx
@@ -1,10 +1,10 @@
 
 <file path=word/document.xml><?xml version="1.0" encoding="utf-8"?>
-<w:document xmlns:o="urn:schemas-microsoft-com:office:office" xmlns:r="http://schemas.openxmlformats.org/officeDocument/2006/relationships" xmlns:v="urn:schemas-microsoft-com:vml" xmlns:w="http://schemas.openxmlformats.org/wordprocessingml/2006/main" xmlns:w10="urn:schemas-microsoft-com:office:word" xmlns:wp="http://schemas.openxmlformats.org/drawingml/2006/wordprocessingDrawing" xmlns:wps="http://schemas.microsoft.com/office/word/2010/wordprocessingShape" xmlns:wpg="http://schemas.microsoft.com/office/word/2010/wordprocessingGroup" xmlns:mc="http://schemas.openxmlformats.org/markup-compatibility/2006" xmlns:wp14="http://schemas.microsoft.com/office/word/2010/wordprocessingDrawing" xmlns:w14="http://schemas.microsoft.com/office/word/2010/wordml" mc:Ignorable="w14 wp14">
+<w:document xmlns:o="urn:schemas-microsoft-com:office:office" xmlns:r="http://schemas.openxmlformats.org/officeDocument/2006/relationships" xmlns:v="urn:schemas-microsoft-com:vml" xmlns:w="http://schemas.openxmlformats.org/wordprocessingml/2006/main" xmlns:w10="urn:schemas-microsoft-com:office:word" xmlns:wp="http://schemas.openxmlformats.org/drawingml/2006/wordprocessingDrawing" xmlns:wps="http://schemas.microsoft.com/office/word/2010/wordprocessingShape" xmlns:wpg="http://schemas.microsoft.com/office/word/2010/wordprocessingGroup" xmlns:mc="http://schemas.openxmlformats.org/markup-compatibility/2006" xmlns:wp14="http://schemas.microsoft.com/office/word/2010/wordprocessingDrawing" xmlns:w14="http://schemas.microsoft.com/office/word/2010/wordml" xmlns:w15="http://schemas.microsoft.com/office/word/2012/wordml" mc:Ignorable="w14 wp14 w15">
   <w:body>
     <w:p>
       <w:pPr>
-        <w:pStyle w:val="Title"/>
+        <w:pStyle w:val="Titoloprincipale"/>
         <w:spacing w:lineRule="auto" w:line="360"/>
         <w:rPr/>
       </w:pPr>
@@ -15,7 +15,7 @@
     </w:p>
     <w:p>
       <w:pPr>
-        <w:pStyle w:val="Heading1"/>
+        <w:pStyle w:val="Titolo1"/>
         <w:spacing w:lineRule="auto" w:line="360"/>
         <w:rPr/>
       </w:pPr>
@@ -271,7 +271,7 @@
     </w:p>
     <w:p>
       <w:pPr>
-        <w:pStyle w:val="Heading1"/>
+        <w:pStyle w:val="Titolo1"/>
         <w:rPr/>
       </w:pPr>
       <w:r>
@@ -290,7 +290,7 @@
     </w:p>
     <w:p>
       <w:pPr>
-        <w:pStyle w:val="Heading1"/>
+        <w:pStyle w:val="Titolo1"/>
         <w:rPr/>
       </w:pPr>
       <w:r>
@@ -318,7 +318,7 @@
     </w:p>
     <w:p>
       <w:pPr>
-        <w:pStyle w:val="Heading2"/>
+        <w:pStyle w:val="Titolo2"/>
         <w:rPr/>
       </w:pPr>
       <w:r>
@@ -368,7 +368,7 @@
     </w:p>
     <w:p>
       <w:pPr>
-        <w:pStyle w:val="Heading2"/>
+        <w:pStyle w:val="Titolo2"/>
         <w:rPr/>
       </w:pPr>
       <w:r>
@@ -389,7 +389,7 @@
           <w:bottom w:w="0" w:type="dxa"/>
           <w:right w:w="108" w:type="dxa"/>
         </w:tblCellMar>
-        <w:tblLook w:val="04a0" w:noHBand="0" w:noVBand="1" w:firstColumn="1" w:lastRow="0" w:lastColumn="0" w:firstRow="1"/>
+        <w:tblLook w:firstRow="1" w:noVBand="1" w:lastRow="0" w:firstColumn="1" w:lastColumn="0" w:noHBand="0" w:val="04a0"/>
       </w:tblPr>
       <w:tblGrid>
         <w:gridCol w:w="3966"/>
@@ -898,7 +898,7 @@
     </w:p>
     <w:p>
       <w:pPr>
-        <w:pStyle w:val="Heading2"/>
+        <w:pStyle w:val="Titolo2"/>
         <w:rPr/>
       </w:pPr>
       <w:r>
@@ -4829,7 +4829,7 @@
         <w:rPr>
           <w:rFonts w:eastAsia="ＭＳ 明朝"/>
         </w:rPr>
-        <w:instrText> REF _Ref127434984 \h </w:instrText>
+        <w:instrText xml:space="preserve"> REF _Ref127434984 \h </w:instrText>
       </w:r>
       <w:r>
         <w:rPr>
@@ -5624,7 +5624,7 @@
     </w:p>
     <w:p>
       <w:pPr>
-        <w:pStyle w:val="Caption1"/>
+        <w:pStyle w:val="Caption"/>
         <w:jc w:val="left"/>
         <w:rPr>
           <w:rFonts w:eastAsia="ＭＳ 明朝" w:eastAsiaTheme="minorEastAsia"/>
@@ -5640,7 +5640,7 @@
       </w:r>
       <w:r>
         <w:rPr/>
-        <w:instrText> SEQ Figura \* ARABIC </w:instrText>
+        <w:instrText xml:space="preserve"> SEQ Figura \* ARABIC </w:instrText>
       </w:r>
       <w:r>
         <w:rPr/>
@@ -5947,7 +5947,7 @@
     </w:p>
     <w:p>
       <w:pPr>
-        <w:pStyle w:val="Caption1"/>
+        <w:pStyle w:val="Caption"/>
         <w:jc w:val="center"/>
         <w:rPr/>
       </w:pPr>
@@ -5962,7 +5962,7 @@
       </w:r>
       <w:r>
         <w:rPr/>
-        <w:instrText> SEQ Figura \* ARABIC </w:instrText>
+        <w:instrText xml:space="preserve"> SEQ Figura \* ARABIC </w:instrText>
       </w:r>
       <w:r>
         <w:rPr/>
@@ -6113,7 +6113,7 @@
         <w:rPr>
           <w:rFonts w:eastAsia="ＭＳ 明朝"/>
         </w:rPr>
-        <w:instrText> REF _Ref132700007 \h </w:instrText>
+        <w:instrText xml:space="preserve"> REF _Ref132700007 \h </w:instrText>
       </w:r>
       <w:r>
         <w:rPr>
@@ -6203,7 +6203,7 @@
     </w:p>
     <w:p>
       <w:pPr>
-        <w:pStyle w:val="Caption1"/>
+        <w:pStyle w:val="Caption"/>
         <w:jc w:val="center"/>
         <w:rPr>
           <w:rFonts w:eastAsia="ＭＳ 明朝" w:eastAsiaTheme="minorEastAsia"/>
@@ -6220,7 +6220,7 @@
       </w:r>
       <w:r>
         <w:rPr/>
-        <w:instrText> SEQ Figura \* ARABIC </w:instrText>
+        <w:instrText xml:space="preserve"> SEQ Figura \* ARABIC </w:instrText>
       </w:r>
       <w:r>
         <w:rPr/>
@@ -6258,7 +6258,7 @@
     </w:p>
     <w:p>
       <w:pPr>
-        <w:pStyle w:val="Heading2"/>
+        <w:pStyle w:val="Titolo2"/>
         <w:rPr/>
       </w:pPr>
       <w:r>
@@ -6367,16 +6367,7 @@
           <w:sz w:val="28"/>
           <w:szCs w:val="28"/>
         </w:rPr>
-        <w:t>F</w:t>
-      </w:r>
-      <w:r>
-        <w:rPr>
-          <w:i/>
-          <w:iCs/>
-          <w:sz w:val="28"/>
-          <w:szCs w:val="28"/>
-        </w:rPr>
-        <w:t>igure 1. Overall Control System Structure</w:t>
+        <w:t>Figure 1. Overall Control System Structure</w:t>
       </w:r>
     </w:p>
     <w:p>
@@ -6475,9 +6466,6 @@
       <w:r>
         <w:rPr/>
         <w:tab/>
-      </w:r>
-      <w:r>
-        <w:rPr/>
         <w:tab/>
         <w:tab/>
       </w:r>
@@ -6687,7 +6675,7 @@
     </w:p>
     <w:p>
       <w:pPr>
-        <w:pStyle w:val="Heading1"/>
+        <w:pStyle w:val="Titolo1"/>
         <w:rPr/>
       </w:pPr>
       <w:r>
@@ -6723,7 +6711,7 @@
     </w:p>
     <w:p>
       <w:pPr>
-        <w:pStyle w:val="Heading2"/>
+        <w:pStyle w:val="Titolo2"/>
         <w:rPr/>
       </w:pPr>
       <w:r>
@@ -6744,7 +6732,7 @@
           <w:bottom w:w="0" w:type="dxa"/>
           <w:right w:w="108" w:type="dxa"/>
         </w:tblCellMar>
-        <w:tblLook w:val="04a0" w:noHBand="0" w:noVBand="1" w:firstColumn="1" w:lastRow="0" w:lastColumn="0" w:firstRow="1"/>
+        <w:tblLook w:firstRow="1" w:noVBand="1" w:lastRow="0" w:firstColumn="1" w:lastColumn="0" w:noHBand="0" w:val="04a0"/>
       </w:tblPr>
       <w:tblGrid>
         <w:gridCol w:w="2999"/>
@@ -8634,28 +8622,7 @@
           <w:i w:val="false"/>
           <w:iCs w:val="false"/>
         </w:rPr>
-        <w:t xml:space="preserve">The chart logic is inherited from the provided Explanation.pptx file, which explains the modes of the one pedal system. </w:t>
-      </w:r>
-      <w:r>
-        <w:rPr>
-          <w:i w:val="false"/>
-          <w:iCs w:val="false"/>
-        </w:rPr>
-        <w:t xml:space="preserve">Then </w:t>
-      </w:r>
-      <w:r>
-        <w:rPr>
-          <w:i w:val="false"/>
-          <w:iCs w:val="false"/>
-        </w:rPr>
-        <w:t xml:space="preserve">we added </w:t>
-      </w:r>
-      <w:r>
-        <w:rPr>
-          <w:i w:val="false"/>
-          <w:iCs w:val="false"/>
-        </w:rPr>
-        <w:t xml:space="preserve">some additional conditions, </w:t>
+        <w:t xml:space="preserve">The chart logic is inherited from the provided Explanation.pptx file, which explains the modes of the one pedal system. Then we added some additional conditions, </w:t>
       </w:r>
       <w:r>
         <w:rPr>
@@ -8668,7 +8635,34 @@
           <w:szCs w:val="24"/>
           <w:lang w:val="en-US" w:eastAsia="en-US" w:bidi="ar-SA"/>
         </w:rPr>
-        <w:t>to force the current state to stay, if possible, in the state requested by the automatic transmission state selector.</w:t>
+        <w:t xml:space="preserve">to </w:t>
+      </w:r>
+      <w:r>
+        <w:rPr>
+          <w:rFonts w:eastAsia="Calibri" w:cs="" w:cstheme="minorBidi" w:eastAsiaTheme="minorHAnsi"/>
+          <w:i w:val="false"/>
+          <w:iCs w:val="false"/>
+          <w:color w:val="000000"/>
+          <w:kern w:val="0"/>
+          <w:sz w:val="24"/>
+          <w:szCs w:val="24"/>
+          <w:shd w:fill="auto" w:val="clear"/>
+          <w:lang w:val="en-US" w:eastAsia="en-US" w:bidi="ar-SA"/>
+        </w:rPr>
+        <w:t>avoid the state diagram to jump when the state condition is not yet taken</w:t>
+      </w:r>
+      <w:r>
+        <w:rPr>
+          <w:rFonts w:eastAsia="Calibri" w:cs="" w:cstheme="minorBidi" w:eastAsiaTheme="minorHAnsi"/>
+          <w:i w:val="false"/>
+          <w:iCs w:val="false"/>
+          <w:color w:val="auto"/>
+          <w:kern w:val="0"/>
+          <w:sz w:val="24"/>
+          <w:szCs w:val="24"/>
+          <w:lang w:val="en-US" w:eastAsia="en-US" w:bidi="ar-SA"/>
+        </w:rPr>
+        <w:t>, if possible, in the state requested by the automatic transmission state selector.</w:t>
       </w:r>
     </w:p>
     <w:p>
@@ -8681,34 +8675,18 @@
         </w:rPr>
       </w:pPr>
       <w:r>
-        <w:rPr/>
-      </w:r>
-    </w:p>
-    <w:p>
-      <w:pPr>
-        <w:pStyle w:val="Normal"/>
-        <w:rPr>
-          <w:rFonts w:asciiTheme="minorHAnsi" w:cstheme="minorBidi" w:eastAsiaTheme="minorHAnsi" w:hAnsiTheme="minorHAnsi"/>
-          <w:shd w:fill="FF0000" w:val="clear"/>
-        </w:rPr>
-      </w:pPr>
-      <w:r>
-        <w:rPr>
-          <w:rFonts w:asciiTheme="minorHAnsi" w:cstheme="minorBidi" w:eastAsiaTheme="minorHAnsi" w:hAnsiTheme="minorHAnsi"/>
+        <w:rPr>
           <w:i w:val="false"/>
           <w:iCs w:val="false"/>
+        </w:rPr>
+      </w:r>
+    </w:p>
+    <w:p>
+      <w:pPr>
+        <w:pStyle w:val="Normal"/>
+        <w:rPr>
+          <w:rFonts w:ascii="Calibri" w:hAnsi="Calibri" w:eastAsia="Calibri" w:cs="" w:asciiTheme="minorHAnsi" w:cstheme="minorBidi" w:eastAsiaTheme="minorHAnsi" w:hAnsiTheme="minorHAnsi"/>
           <w:shd w:fill="FF0000" w:val="clear"/>
-        </w:rPr>
-        <w:t xml:space="preserve">In the unconditional arrows we used the conditions to avoid the state diagram to jump when the state condition is not yet taken. </w:t>
-      </w:r>
-    </w:p>
-    <w:p>
-      <w:pPr>
-        <w:pStyle w:val="Normal"/>
-        <w:rPr>
-          <w:i w:val="false"/>
-          <w:i w:val="false"/>
-          <w:iCs w:val="false"/>
         </w:rPr>
       </w:pPr>
       <w:r>
@@ -8825,7 +8803,7 @@
     </w:p>
     <w:p>
       <w:pPr>
-        <w:pStyle w:val="Heading1"/>
+        <w:pStyle w:val="Titolo1"/>
         <w:rPr/>
       </w:pPr>
       <w:r>
@@ -8898,20 +8876,13 @@
           <w:i w:val="false"/>
           <w:iCs w:val="false"/>
         </w:rPr>
-        <w:t>F</w:t>
-      </w:r>
-      <w:r>
-        <w:rPr>
-          <w:i w:val="false"/>
-          <w:iCs w:val="false"/>
-        </w:rPr>
-        <w:t>igure 5.   Simulation Data Inspector Results</w:t>
+        <w:t>Figure 5.   Simulation Data Inspector Results</w:t>
       </w:r>
     </w:p>
     <w:sectPr>
       <w:type w:val="nextPage"/>
       <w:pgSz w:w="11906" w:h="16838"/>
-      <w:pgMar w:left="1440" w:right="1440" w:header="0" w:top="1440" w:footer="0" w:bottom="1440" w:gutter="0"/>
+      <w:pgMar w:left="1440" w:right="1440" w:gutter="0" w:header="0" w:top="1440" w:footer="0" w:bottom="1440"/>
       <w:pgNumType w:fmt="decimal"/>
       <w:formProt w:val="false"/>
       <w:textDirection w:val="lrTb"/>
@@ -10163,7 +10134,7 @@
       <w:lang w:val="en-US" w:eastAsia="en-US" w:bidi="ar-SA"/>
     </w:rPr>
   </w:style>
-  <w:style w:type="paragraph" w:styleId="Heading1">
+  <w:style w:type="paragraph" w:styleId="Titolo1">
     <w:name w:val="Heading 1"/>
     <w:basedOn w:val="Normal"/>
     <w:next w:val="Normal"/>
@@ -10184,7 +10155,7 @@
       <w:szCs w:val="32"/>
     </w:rPr>
   </w:style>
-  <w:style w:type="paragraph" w:styleId="Heading2">
+  <w:style w:type="paragraph" w:styleId="Titolo2">
     <w:name w:val="Heading 2"/>
     <w:basedOn w:val="Normal"/>
     <w:next w:val="Normal"/>
@@ -10206,7 +10177,7 @@
       <w:szCs w:val="26"/>
     </w:rPr>
   </w:style>
-  <w:style w:type="paragraph" w:styleId="Heading3">
+  <w:style w:type="paragraph" w:styleId="Titolo3">
     <w:name w:val="Heading 3"/>
     <w:basedOn w:val="Normal"/>
     <w:next w:val="Normal"/>
@@ -10275,7 +10246,7 @@
       <w:lang w:val="en-US"/>
     </w:rPr>
   </w:style>
-  <w:style w:type="character" w:styleId="InternetLink">
+  <w:style w:type="character" w:styleId="CollegamentoInternet">
     <w:name w:val="Hyperlink"/>
     <w:basedOn w:val="DefaultParagraphFont"/>
     <w:uiPriority w:val="99"/>
@@ -10286,7 +10257,7 @@
       <w:u w:val="single"/>
     </w:rPr>
   </w:style>
-  <w:style w:type="character" w:styleId="VisitedInternetLink">
+  <w:style w:type="character" w:styleId="CollegamentoInternetvisitato">
     <w:name w:val="FollowedHyperlink"/>
     <w:basedOn w:val="DefaultParagraphFont"/>
     <w:uiPriority w:val="99"/>
@@ -10388,22 +10359,22 @@
       <w:shd w:fill="E1DFDD" w:val="clear"/>
     </w:rPr>
   </w:style>
-  <w:style w:type="paragraph" w:styleId="Heading">
-    <w:name w:val="Heading"/>
+  <w:style w:type="paragraph" w:styleId="Titolo">
+    <w:name w:val="Titolo"/>
     <w:basedOn w:val="Normal"/>
-    <w:next w:val="TextBody"/>
+    <w:next w:val="Corpodeltesto"/>
     <w:qFormat/>
     <w:pPr>
       <w:keepNext w:val="true"/>
       <w:spacing w:before="240" w:after="120"/>
     </w:pPr>
     <w:rPr>
-      <w:rFonts w:ascii="Liberation Sans" w:hAnsi="Liberation Sans" w:eastAsia="Noto Sans CJK SC" w:cs="FreeSans"/>
+      <w:rFonts w:ascii="Liberation Sans" w:hAnsi="Liberation Sans" w:eastAsia="Microsoft YaHei" w:cs="Lucida Sans"/>
       <w:sz w:val="28"/>
       <w:szCs w:val="28"/>
     </w:rPr>
   </w:style>
-  <w:style w:type="paragraph" w:styleId="TextBody">
+  <w:style w:type="paragraph" w:styleId="Corpodeltesto">
     <w:name w:val="Body Text"/>
     <w:basedOn w:val="Normal"/>
     <w:pPr>
@@ -10411,15 +10382,15 @@
     </w:pPr>
     <w:rPr/>
   </w:style>
-  <w:style w:type="paragraph" w:styleId="List">
+  <w:style w:type="paragraph" w:styleId="Elenco">
     <w:name w:val="List"/>
-    <w:basedOn w:val="TextBody"/>
+    <w:basedOn w:val="Corpodeltesto"/>
     <w:pPr/>
     <w:rPr>
       <w:rFonts w:cs="Lucida Sans"/>
     </w:rPr>
   </w:style>
-  <w:style w:type="paragraph" w:styleId="Caption">
+  <w:style w:type="paragraph" w:styleId="Didascalia">
     <w:name w:val="Caption"/>
     <w:basedOn w:val="Normal"/>
     <w:qFormat/>
@@ -10435,32 +10406,6 @@
       <w:szCs w:val="24"/>
     </w:rPr>
   </w:style>
-  <w:style w:type="paragraph" w:styleId="Index">
-    <w:name w:val="Index"/>
-    <w:basedOn w:val="Normal"/>
-    <w:qFormat/>
-    <w:pPr>
-      <w:suppressLineNumbers/>
-    </w:pPr>
-    <w:rPr>
-      <w:rFonts w:cs="FreeSans"/>
-    </w:rPr>
-  </w:style>
-  <w:style w:type="paragraph" w:styleId="Titolo">
-    <w:name w:val="Titolo"/>
-    <w:basedOn w:val="Normal"/>
-    <w:next w:val="TextBody"/>
-    <w:qFormat/>
-    <w:pPr>
-      <w:keepNext w:val="true"/>
-      <w:spacing w:before="240" w:after="120"/>
-    </w:pPr>
-    <w:rPr>
-      <w:rFonts w:ascii="Liberation Sans" w:hAnsi="Liberation Sans" w:eastAsia="Microsoft YaHei" w:cs="Lucida Sans"/>
-      <w:sz w:val="28"/>
-      <w:szCs w:val="28"/>
-    </w:rPr>
-  </w:style>
   <w:style w:type="paragraph" w:styleId="Indice">
     <w:name w:val="Indice"/>
     <w:basedOn w:val="Normal"/>
@@ -10472,7 +10417,7 @@
       <w:rFonts w:cs="Lucida Sans"/>
     </w:rPr>
   </w:style>
-  <w:style w:type="paragraph" w:styleId="Title">
+  <w:style w:type="paragraph" w:styleId="Titoloprincipale">
     <w:name w:val="Title"/>
     <w:basedOn w:val="Normal"/>
     <w:next w:val="Normal"/>
@@ -10521,7 +10466,7 @@
       <w:szCs w:val="18"/>
     </w:rPr>
   </w:style>
-  <w:style w:type="paragraph" w:styleId="Caption1">
+  <w:style w:type="paragraph" w:styleId="Caption">
     <w:name w:val="caption"/>
     <w:basedOn w:val="Normal"/>
     <w:next w:val="Normal"/>
@@ -10540,7 +10485,7 @@
       <w:szCs w:val="18"/>
     </w:rPr>
   </w:style>
-  <w:style w:type="paragraph" w:styleId="Footnote">
+  <w:style w:type="paragraph" w:styleId="Notaapidipagina">
     <w:name w:val="Footnote Text"/>
     <w:basedOn w:val="Normal"/>
     <w:link w:val="FootnoteTextChar"/>

</xml_diff>